<commit_message>
Added the instructions to configure GCP
</commit_message>
<xml_diff>
--- a/Velostrata Migration to GCP.docx
+++ b/Velostrata Migration to GCP.docx
@@ -64,21 +64,36 @@
         <w:pStyle w:val="Subtitle"/>
       </w:pPr>
       <w:r>
-        <w:t xml:space="preserve">Creating the </w:t>
+        <w:t xml:space="preserve">After you’ve configured the environment with the IAM roles and the </w:t>
       </w:r>
       <w:proofErr w:type="spellStart"/>
       <w:r>
-        <w:t>Velostrata</w:t>
+        <w:t>intital</w:t>
       </w:r>
       <w:proofErr w:type="spellEnd"/>
       <w:r>
-        <w:t xml:space="preserve"> Manager in GCP</w:t>
-      </w:r>
-    </w:p>
-    <w:p>
+        <w:t xml:space="preserve"> networking setup, follow this guide:</w:t>
+      </w:r>
       <w:bookmarkStart w:id="0" w:name="_GoBack"/>
       <w:bookmarkEnd w:id="0"/>
     </w:p>
+    <w:p>
+      <w:pPr>
+        <w:pStyle w:val="Subtitle"/>
+      </w:pPr>
+      <w:r>
+        <w:t xml:space="preserve">Creating the </w:t>
+      </w:r>
+      <w:proofErr w:type="spellStart"/>
+      <w:r>
+        <w:t>Velostrata</w:t>
+      </w:r>
+      <w:proofErr w:type="spellEnd"/>
+      <w:r>
+        <w:t xml:space="preserve"> Manager in GCP</w:t>
+      </w:r>
+    </w:p>
+    <w:p/>
     <w:p>
       <w:pPr>
         <w:pStyle w:val="Subtitle"/>
@@ -501,15 +516,7 @@
         <w:t xml:space="preserve"> in GCP</w:t>
       </w:r>
       <w:r>
-        <w:t xml:space="preserve"> for the </w:t>
-      </w:r>
-      <w:proofErr w:type="gramStart"/>
-      <w:r>
-        <w:t>waves</w:t>
-      </w:r>
-      <w:proofErr w:type="gramEnd"/>
-      <w:r>
-        <w:t xml:space="preserve"> migration</w:t>
+        <w:t xml:space="preserve"> for the waves migration</w:t>
       </w:r>
       <w:r>
         <w:t>, it will always create two</w:t>
@@ -957,6 +964,11 @@
       </w:r>
     </w:p>
     <w:p>
+      <w:r>
+        <w:t>Here are a few tips you need to consider when migrations are not working smoothly:</w:t>
+      </w:r>
+    </w:p>
+    <w:p>
       <w:pPr>
         <w:pStyle w:val="ListParagraph"/>
         <w:numPr>
@@ -964,8 +976,13 @@
           <w:numId w:val="1"/>
         </w:numPr>
       </w:pPr>
-      <w:r>
-        <w:t>Make sure you have enough quota for storage in the GCP project</w:t>
+      <w:proofErr w:type="spellStart"/>
+      <w:r>
+        <w:t>Velostrata</w:t>
+      </w:r>
+      <w:proofErr w:type="spellEnd"/>
+      <w:r>
+        <w:t xml:space="preserve"> Manager VM hast to have access to HTTP and HTTPS.</w:t>
       </w:r>
     </w:p>
     <w:p>
@@ -977,7 +994,43 @@
         </w:numPr>
       </w:pPr>
       <w:r>
+        <w:t xml:space="preserve">VPN Tunnel has to have the appropriate firewall rules to allow </w:t>
+      </w:r>
+      <w:r>
+        <w:t xml:space="preserve">the </w:t>
+      </w:r>
+      <w:r>
+        <w:t>connection.</w:t>
+      </w:r>
+    </w:p>
+    <w:p>
+      <w:pPr>
+        <w:pStyle w:val="ListParagraph"/>
+        <w:numPr>
+          <w:ilvl w:val="0"/>
+          <w:numId w:val="1"/>
+        </w:numPr>
+      </w:pPr>
+      <w:r>
+        <w:t>Make sure you have enough quota for storage in the GCP project</w:t>
+      </w:r>
+      <w:r>
+        <w:t>.</w:t>
+      </w:r>
+    </w:p>
+    <w:p>
+      <w:pPr>
+        <w:pStyle w:val="ListParagraph"/>
+        <w:numPr>
+          <w:ilvl w:val="0"/>
+          <w:numId w:val="1"/>
+        </w:numPr>
+      </w:pPr>
+      <w:r>
         <w:t>Make sure the subnets can communicate with each other</w:t>
+      </w:r>
+      <w:r>
+        <w:t>.</w:t>
       </w:r>
     </w:p>
     <w:p>
@@ -1007,6 +1060,9 @@
           <w:t xml:space="preserve"> logs</w:t>
         </w:r>
       </w:hyperlink>
+      <w:r>
+        <w:t>.</w:t>
+      </w:r>
     </w:p>
     <w:p>
       <w:pPr>
@@ -1026,6 +1082,76 @@
       <w:proofErr w:type="spellEnd"/>
       <w:r>
         <w:t xml:space="preserve"> tries to create a new VM or something similar</w:t>
+      </w:r>
+      <w:r>
+        <w:t>.</w:t>
+      </w:r>
+    </w:p>
+    <w:p>
+      <w:pPr>
+        <w:pStyle w:val="ListParagraph"/>
+        <w:numPr>
+          <w:ilvl w:val="0"/>
+          <w:numId w:val="1"/>
+        </w:numPr>
+      </w:pPr>
+      <w:r>
+        <w:t xml:space="preserve">For Linux VMs, you have to install the </w:t>
+      </w:r>
+      <w:hyperlink r:id="rId21" w:history="1">
+        <w:proofErr w:type="spellStart"/>
+        <w:r>
+          <w:rPr>
+            <w:rStyle w:val="Hyperlink"/>
+          </w:rPr>
+          <w:t>Velostrata</w:t>
+        </w:r>
+        <w:proofErr w:type="spellEnd"/>
+        <w:r>
+          <w:rPr>
+            <w:rStyle w:val="Hyperlink"/>
+          </w:rPr>
+          <w:t xml:space="preserve"> prep package</w:t>
+        </w:r>
+      </w:hyperlink>
+      <w:r>
+        <w:t>. O</w:t>
+      </w:r>
+      <w:r>
+        <w:t>therwise</w:t>
+      </w:r>
+      <w:r>
+        <w:t>,</w:t>
+      </w:r>
+      <w:r>
+        <w:t xml:space="preserve"> the VMs in GCP won’t be able to initiate</w:t>
+      </w:r>
+      <w:r>
+        <w:t>.</w:t>
+      </w:r>
+    </w:p>
+    <w:p>
+      <w:pPr>
+        <w:pStyle w:val="ListParagraph"/>
+        <w:numPr>
+          <w:ilvl w:val="0"/>
+          <w:numId w:val="1"/>
+        </w:numPr>
+      </w:pPr>
+      <w:r>
+        <w:t>Migrating AWS EC2 instances to GCP didn’t work</w:t>
+      </w:r>
+      <w:r>
+        <w:t>;</w:t>
+      </w:r>
+      <w:r>
+        <w:t xml:space="preserve"> when instances were initiating in GCP</w:t>
+      </w:r>
+      <w:r>
+        <w:t>,</w:t>
+      </w:r>
+      <w:r>
+        <w:t xml:space="preserve"> there was always an error when booting.</w:t>
       </w:r>
     </w:p>
     <w:p/>

</xml_diff>